<commit_message>
Handbook up to date
</commit_message>
<xml_diff>
--- a/doc/Handbuch.docx
+++ b/doc/Handbuch.docx
@@ -115,7 +115,19 @@
         <w:rPr>
           <w:lang w:val="de-DE"/>
         </w:rPr>
-        <w:t>Im Zuge der IBSYS 2 Veranstaltung an der HS Karlsruhe im Sommersemester 2022 wurde eine Planungstool zur Bestimmung der Produktionsmengen von Kinder-, Damen- und Herrenfahrrädern entwickelt. Bei dem Werkzeug handelt es sich um eine auf Angular basierende Web</w:t>
+        <w:t>Im Zuge der IBSYS 2 Veranstaltung an der H</w:t>
+      </w:r>
+      <w:r>
+        <w:rPr>
+          <w:lang w:val="de-DE"/>
+        </w:rPr>
+        <w:t>ochschule</w:t>
+      </w:r>
+      <w:r>
+        <w:rPr>
+          <w:lang w:val="de-DE"/>
+        </w:rPr>
+        <w:t xml:space="preserve"> Karlsruhe im Sommersemester 2022 wurde eine Planungstool zur Bestimmung der Produktionsmengen von Kinder-, Damen- und Herrenfahrrädern entwickelt. Bei dem Werkzeug handelt es sich um eine auf Angular basierende Web</w:t>
       </w:r>
       <w:r>
         <w:rPr>
@@ -180,7 +192,7 @@
         <w:rPr>
           <w:lang w:val="de-DE"/>
         </w:rPr>
-        <w:t xml:space="preserve"> transparent und nachvollziehbar die Rechenwege der Planungsschritte aufgezeigt. Somit ist kann der Anwender Fehler oder Unklarheiten frühzeitig erkennen.</w:t>
+        <w:t xml:space="preserve"> transparent und nachvollziehbar die Rechenwege der Planungsschritte aufgezeigt. Somit kann der Anwender Fehler oder Unklarheiten frühzeitig erkennen.</w:t>
       </w:r>
     </w:p>
     <w:p>
@@ -233,13 +245,19 @@
         <w:rPr>
           <w:lang w:val="de-DE"/>
         </w:rPr>
-        <w:t xml:space="preserve"> </w:t>
-      </w:r>
-      <w:r>
-        <w:rPr>
-          <w:lang w:val="de-DE"/>
-        </w:rPr>
-        <w:t xml:space="preserve">Daraufhin wird der Benutzer aufgefordert die XML-Datei mit den zugrundeliegenden Bestandsdaten via Drag and Drop oder über den Dateimanager hochzuladen. </w:t>
+        <w:t xml:space="preserve"> Daraufhin wird der Benutzer aufgefordert die XML-Datei mit den zugrundeliegenden Bestandsdaten via Drag and Drop oder über den</w:t>
+      </w:r>
+      <w:r>
+        <w:rPr>
+          <w:lang w:val="de-DE"/>
+        </w:rPr>
+        <w:t xml:space="preserve"> Button „Datei auswählen“ </w:t>
+      </w:r>
+      <w:r>
+        <w:rPr>
+          <w:lang w:val="de-DE"/>
+        </w:rPr>
+        <w:t xml:space="preserve">hochzuladen. </w:t>
       </w:r>
       <w:r>
         <w:rPr>
@@ -292,7 +310,31 @@
         <w:rPr>
           <w:lang w:val="de-DE"/>
         </w:rPr>
-        <w:t>Als Basis für die Planung dient eine entsprechende XML-Datei, welche den folgenden Anforderungen entspricht</w:t>
+        <w:t>Als Basis für die Planung dient eine entsprechende XML-Datei, welche de</w:t>
+      </w:r>
+      <w:r>
+        <w:rPr>
+          <w:lang w:val="de-DE"/>
+        </w:rPr>
+        <w:t>m</w:t>
+      </w:r>
+      <w:r>
+        <w:rPr>
+          <w:lang w:val="de-DE"/>
+        </w:rPr>
+        <w:t xml:space="preserve"> folgenden A</w:t>
+      </w:r>
+      <w:r>
+        <w:rPr>
+          <w:lang w:val="de-DE"/>
+        </w:rPr>
+        <w:t>ufbau</w:t>
+      </w:r>
+      <w:r>
+        <w:rPr>
+          <w:lang w:val="de-DE"/>
+        </w:rPr>
+        <w:t xml:space="preserve"> entspricht</w:t>
       </w:r>
       <w:r>
         <w:rPr>
@@ -307,6 +349,65 @@
           <w:lang w:val="de-DE"/>
         </w:rPr>
       </w:pPr>
+      <w:r>
+        <w:rPr>
+          <w:lang w:val="de-DE"/>
+        </w:rPr>
+        <w:t>(Anhang XML-File)</w:t>
+      </w:r>
+    </w:p>
+    <w:p>
+      <w:pPr>
+        <w:rPr>
+          <w:lang w:val="de-DE"/>
+        </w:rPr>
+      </w:pPr>
+      <w:r>
+        <w:rPr>
+          <w:lang w:val="de-DE"/>
+        </w:rPr>
+        <w:br w:type="page"/>
+      </w:r>
+    </w:p>
+    <w:p>
+      <w:pPr>
+        <w:pStyle w:val="berschrift1"/>
+        <w:rPr>
+          <w:lang w:val="de-DE"/>
+        </w:rPr>
+      </w:pPr>
+      <w:r>
+        <w:rPr>
+          <w:lang w:val="de-DE"/>
+        </w:rPr>
+        <w:lastRenderedPageBreak/>
+        <w:t>Produktionsplan</w:t>
+      </w:r>
+    </w:p>
+    <w:p>
+      <w:pPr>
+        <w:rPr>
+          <w:lang w:val="de-DE"/>
+        </w:rPr>
+      </w:pPr>
+      <w:r>
+        <w:rPr>
+          <w:lang w:val="de-DE"/>
+        </w:rPr>
+        <w:t>Beim Öffnen des Produktionsplans wird automatisch der Vertriebswunsch in die Spalte für die aktuelle Periode eingefügt. Hier kann der Bedarf der aktuellen Periode angepasst werden und Prognosen der zukünftigen Perioden eingetragen werden. Die Prognosen werden beispielweise in der Bestellp</w:t>
+      </w:r>
+      <w:r>
+        <w:rPr>
+          <w:lang w:val="de-DE"/>
+        </w:rPr>
+        <w:t>lan</w:t>
+      </w:r>
+      <w:r>
+        <w:rPr>
+          <w:lang w:val="de-DE"/>
+        </w:rPr>
+        <w:t>ung berücksichtigt.</w:t>
+      </w:r>
     </w:p>
     <w:sectPr>
       <w:type w:val="oddPage"/>

</xml_diff>